<commit_message>
chapter7 - reactive streams added
</commit_message>
<xml_diff>
--- a/general-howto.docx
+++ b/general-howto.docx
@@ -126,17 +126,25 @@
           <w:lang w:val="en-US"/>
         </w:rPr>
       </w:pPr>
-      <w:r>
-        <w:rPr>
-          <w:lang w:val="en-US"/>
-        </w:rPr>
-        <w:t xml:space="preserve">mvn clean </w:t>
-      </w:r>
-      <w:r>
-        <w:rPr>
-          <w:lang w:val="en-US"/>
-        </w:rPr>
-        <w:t>package</w:t>
+      <w:proofErr w:type="spellStart"/>
+      <w:r>
+        <w:rPr>
+          <w:lang w:val="en-US"/>
+        </w:rPr>
+        <w:t>mvn</w:t>
+      </w:r>
+      <w:proofErr w:type="spellEnd"/>
+      <w:r>
+        <w:rPr>
+          <w:lang w:val="en-US"/>
+        </w:rPr>
+        <w:t xml:space="preserve"> clean </w:t>
+      </w:r>
+      <w:r>
+        <w:rPr>
+          <w:lang w:val="en-US"/>
+        </w:rPr>
+        <w:t>install</w:t>
       </w:r>
     </w:p>
     <w:p>
@@ -154,13 +162,7 @@
         <w:rPr>
           <w:lang w:val="en-US"/>
         </w:rPr>
-        <w:t xml:space="preserve">Go to the folder for each </w:t>
-      </w:r>
-      <w:r>
-        <w:rPr>
-          <w:lang w:val="en-US"/>
-        </w:rPr>
-        <w:t>microservice</w:t>
+        <w:t>Go to the folder for each microservice</w:t>
       </w:r>
     </w:p>
     <w:p>
@@ -174,12 +176,28 @@
           <w:lang w:val="en-US"/>
         </w:rPr>
       </w:pPr>
-      <w:r>
-        <w:rPr>
-          <w:lang w:val="en-US"/>
-        </w:rPr>
-        <w:t>mvn clean install -DskipTests</w:t>
-      </w:r>
+      <w:proofErr w:type="spellStart"/>
+      <w:r>
+        <w:rPr>
+          <w:lang w:val="en-US"/>
+        </w:rPr>
+        <w:t>mvn</w:t>
+      </w:r>
+      <w:proofErr w:type="spellEnd"/>
+      <w:r>
+        <w:rPr>
+          <w:lang w:val="en-US"/>
+        </w:rPr>
+        <w:t xml:space="preserve"> clean install -</w:t>
+      </w:r>
+      <w:proofErr w:type="spellStart"/>
+      <w:r>
+        <w:rPr>
+          <w:lang w:val="en-US"/>
+        </w:rPr>
+        <w:t>DskipTests</w:t>
+      </w:r>
+      <w:proofErr w:type="spellEnd"/>
     </w:p>
     <w:p>
       <w:pPr>
@@ -196,7 +214,21 @@
         <w:rPr>
           <w:lang w:val="en-US"/>
         </w:rPr>
-        <w:t>docker logs my-product-srv -f</w:t>
+        <w:t>docker logs my-product-</w:t>
+      </w:r>
+      <w:proofErr w:type="spellStart"/>
+      <w:r>
+        <w:rPr>
+          <w:lang w:val="en-US"/>
+        </w:rPr>
+        <w:t>srv</w:t>
+      </w:r>
+      <w:proofErr w:type="spellEnd"/>
+      <w:r>
+        <w:rPr>
+          <w:lang w:val="en-US"/>
+        </w:rPr>
+        <w:t xml:space="preserve"> -f</w:t>
       </w:r>
     </w:p>
     <w:p>
@@ -398,6 +430,7 @@
       </w:pPr>
       <w:r>
         <w:rPr>
+          <w:noProof/>
           <w:lang w:val="en-US"/>
         </w:rPr>
         <w:drawing>
@@ -452,6 +485,7 @@
       </w:pPr>
       <w:r>
         <w:rPr>
+          <w:noProof/>
           <w:lang w:val="en-US"/>
         </w:rPr>
         <w:drawing>

</xml_diff>

<commit_message>
chapter 7 - rabbit partitions
</commit_message>
<xml_diff>
--- a/general-howto.docx
+++ b/general-howto.docx
@@ -336,187 +336,556 @@
       </w:r>
     </w:p>
     <w:p>
-      <w:pPr>
-        <w:rPr>
-          <w:lang w:val="en-BE"/>
-        </w:rPr>
-      </w:pPr>
-      <w:r>
-        <w:rPr>
-          <w:lang w:val="en-BE"/>
-        </w:rPr>
+      <w:r>
         <w:t>git status =&gt; status git repo</w:t>
       </w:r>
     </w:p>
     <w:p>
-      <w:pPr>
-        <w:rPr>
-          <w:lang w:val="en-BE"/>
-        </w:rPr>
-      </w:pPr>
-      <w:r>
-        <w:rPr>
-          <w:lang w:val="en-BE"/>
-        </w:rPr>
+      <w:r>
         <w:t>git log =&gt; overview of commits</w:t>
       </w:r>
     </w:p>
-    <w:p>
-      <w:pPr>
-        <w:rPr>
-          <w:lang w:val="en-BE"/>
-        </w:rPr>
-      </w:pPr>
-    </w:p>
-    <w:p>
-      <w:pPr>
-        <w:rPr>
-          <w:lang w:val="en-BE"/>
-        </w:rPr>
-      </w:pPr>
-      <w:r>
-        <w:rPr>
-          <w:lang w:val="en-BE"/>
-        </w:rPr>
+    <w:p/>
+    <w:p>
+      <w:r>
         <w:t>git add . =&gt; add all untracked &amp; modified files to STG</w:t>
       </w:r>
     </w:p>
     <w:p>
-      <w:pPr>
-        <w:rPr>
-          <w:lang w:val="en-BE"/>
-        </w:rPr>
-      </w:pPr>
-      <w:r>
-        <w:rPr>
-          <w:lang w:val="en-BE"/>
-        </w:rPr>
+      <w:r>
         <w:t xml:space="preserve">git commit -m "My first commit" -a =&gt; add + commit </w:t>
       </w:r>
     </w:p>
-    <w:p>
-      <w:pPr>
-        <w:rPr>
-          <w:lang w:val="en-BE"/>
-        </w:rPr>
-      </w:pPr>
-    </w:p>
-    <w:p>
-      <w:pPr>
-        <w:rPr>
-          <w:lang w:val="en-BE"/>
-        </w:rPr>
-      </w:pPr>
-      <w:r>
-        <w:rPr>
-          <w:lang w:val="en-BE"/>
-        </w:rPr>
+    <w:p/>
+    <w:p>
+      <w:r>
         <w:t xml:space="preserve">git push -v =&gt; push local branch to </w:t>
       </w:r>
       <w:proofErr w:type="spellStart"/>
       <w:r>
-        <w:rPr>
-          <w:lang w:val="en-BE"/>
-        </w:rPr>
         <w:t>github</w:t>
       </w:r>
       <w:proofErr w:type="spellEnd"/>
     </w:p>
-    <w:p>
-      <w:pPr>
-        <w:rPr>
-          <w:lang w:val="en-BE"/>
-        </w:rPr>
-      </w:pPr>
-    </w:p>
-    <w:p>
-      <w:pPr>
-        <w:rPr>
-          <w:lang w:val="en-BE"/>
-        </w:rPr>
-      </w:pPr>
-    </w:p>
-    <w:p>
-      <w:pPr>
-        <w:rPr>
-          <w:lang w:val="en-BE"/>
-        </w:rPr>
-      </w:pPr>
-      <w:r>
-        <w:rPr>
-          <w:lang w:val="en-BE"/>
-        </w:rPr>
+    <w:p/>
+    <w:p/>
+    <w:p>
+      <w:r>
         <w:lastRenderedPageBreak/>
         <w:t>git tag</w:t>
       </w:r>
     </w:p>
     <w:p>
-      <w:pPr>
-        <w:rPr>
-          <w:lang w:val="en-BE"/>
-        </w:rPr>
-      </w:pPr>
-      <w:r>
-        <w:rPr>
-          <w:lang w:val="en-BE"/>
-        </w:rPr>
+      <w:r>
         <w:t xml:space="preserve">git tag -a v3.0 -m "chapter 3 </w:t>
       </w:r>
       <w:proofErr w:type="spellStart"/>
       <w:r>
-        <w:rPr>
-          <w:lang w:val="en-BE"/>
-        </w:rPr>
         <w:t>intial</w:t>
       </w:r>
       <w:proofErr w:type="spellEnd"/>
       <w:r>
-        <w:rPr>
-          <w:lang w:val="en-BE"/>
-        </w:rPr>
         <w:t xml:space="preserve"> release"</w:t>
       </w:r>
     </w:p>
     <w:p>
-      <w:pPr>
-        <w:rPr>
-          <w:lang w:val="en-BE"/>
-        </w:rPr>
-      </w:pPr>
-      <w:r>
-        <w:rPr>
-          <w:lang w:val="en-BE"/>
-        </w:rPr>
+      <w:r>
         <w:t>git show v3.0</w:t>
       </w:r>
     </w:p>
-    <w:p>
-      <w:pPr>
-        <w:rPr>
-          <w:lang w:val="en-BE"/>
-        </w:rPr>
-      </w:pPr>
-    </w:p>
-    <w:p>
-      <w:pPr>
-        <w:rPr>
-          <w:lang w:val="en-BE"/>
-        </w:rPr>
-      </w:pPr>
-      <w:r>
-        <w:rPr>
-          <w:lang w:val="en-BE"/>
-        </w:rPr>
+    <w:p/>
+    <w:p>
+      <w:r>
         <w:t>git push origin v3.0</w:t>
       </w:r>
     </w:p>
-    <w:p>
-      <w:pPr>
-        <w:rPr>
-          <w:lang w:val="en-BE"/>
-        </w:rPr>
-      </w:pPr>
-    </w:p>
+    <w:p/>
+    <w:p>
+      <w:pPr>
+        <w:rPr>
+          <w:u w:val="single"/>
+          <w:lang w:val="en-US"/>
+        </w:rPr>
+      </w:pPr>
+      <w:r>
+        <w:rPr>
+          <w:u w:val="single"/>
+          <w:lang w:val="en-US"/>
+        </w:rPr>
+        <w:t>Create release in GitHub:</w:t>
+      </w:r>
+    </w:p>
+    <w:p>
+      <w:pPr>
+        <w:rPr>
+          <w:lang w:val="en-US"/>
+        </w:rPr>
+      </w:pPr>
+      <w:r>
+        <w:rPr>
+          <w:lang w:val="en-US"/>
+        </w:rPr>
+        <w:t>Click on tags</w:t>
+      </w:r>
+    </w:p>
+    <w:p>
+      <w:pPr>
+        <w:rPr>
+          <w:lang w:val="en-US"/>
+        </w:rPr>
+      </w:pPr>
+      <w:r>
+        <w:rPr>
+          <w:noProof/>
+          <w:lang w:val="en-US"/>
+        </w:rPr>
+        <w:drawing>
+          <wp:inline distT="0" distB="0" distL="0" distR="0" wp14:anchorId="2CFED20D" wp14:editId="737D053D">
+            <wp:extent cx="2247885" cy="1082674"/>
+            <wp:effectExtent l="0" t="0" r="635" b="3810"/>
+            <wp:docPr id="4" name="Picture 4"/>
+            <wp:cNvGraphicFramePr>
+              <a:graphicFrameLocks xmlns:a="http://schemas.openxmlformats.org/drawingml/2006/main" noChangeAspect="1"/>
+            </wp:cNvGraphicFramePr>
+            <a:graphic xmlns:a="http://schemas.openxmlformats.org/drawingml/2006/main">
+              <a:graphicData uri="http://schemas.openxmlformats.org/drawingml/2006/picture">
+                <pic:pic xmlns:pic="http://schemas.openxmlformats.org/drawingml/2006/picture">
+                  <pic:nvPicPr>
+                    <pic:cNvPr id="1" name=""/>
+                    <pic:cNvPicPr/>
+                  </pic:nvPicPr>
+                  <pic:blipFill>
+                    <a:blip r:embed="rId6"/>
+                    <a:stretch>
+                      <a:fillRect/>
+                    </a:stretch>
+                  </pic:blipFill>
+                  <pic:spPr>
+                    <a:xfrm>
+                      <a:off x="0" y="0"/>
+                      <a:ext cx="2272490" cy="1094525"/>
+                    </a:xfrm>
+                    <a:prstGeom prst="rect">
+                      <a:avLst/>
+                    </a:prstGeom>
+                  </pic:spPr>
+                </pic:pic>
+              </a:graphicData>
+            </a:graphic>
+          </wp:inline>
+        </w:drawing>
+      </w:r>
+    </w:p>
+    <w:p>
+      <w:pPr>
+        <w:rPr>
+          <w:lang w:val="en-US"/>
+        </w:rPr>
+      </w:pPr>
+      <w:r>
+        <w:rPr>
+          <w:lang w:val="en-US"/>
+        </w:rPr>
+        <w:t>Click on tag name (v7.1)</w:t>
+      </w:r>
+    </w:p>
+    <w:p>
+      <w:pPr>
+        <w:rPr>
+          <w:lang w:val="en-US"/>
+        </w:rPr>
+      </w:pPr>
+      <w:r>
+        <w:rPr>
+          <w:noProof/>
+          <w:lang w:val="en-US"/>
+        </w:rPr>
+        <w:drawing>
+          <wp:inline distT="0" distB="0" distL="0" distR="0" wp14:anchorId="3CBAC4F0" wp14:editId="24B84586">
+            <wp:extent cx="2150119" cy="803275"/>
+            <wp:effectExtent l="0" t="0" r="2540" b="0"/>
+            <wp:docPr id="5" name="Picture 5" descr="Graphical user interface, text, application&#10;&#10;Description automatically generated"/>
+            <wp:cNvGraphicFramePr>
+              <a:graphicFrameLocks xmlns:a="http://schemas.openxmlformats.org/drawingml/2006/main" noChangeAspect="1"/>
+            </wp:cNvGraphicFramePr>
+            <a:graphic xmlns:a="http://schemas.openxmlformats.org/drawingml/2006/main">
+              <a:graphicData uri="http://schemas.openxmlformats.org/drawingml/2006/picture">
+                <pic:pic xmlns:pic="http://schemas.openxmlformats.org/drawingml/2006/picture">
+                  <pic:nvPicPr>
+                    <pic:cNvPr id="5" name="Picture 5" descr="Graphical user interface, text, application&#10;&#10;Description automatically generated"/>
+                    <pic:cNvPicPr/>
+                  </pic:nvPicPr>
+                  <pic:blipFill>
+                    <a:blip r:embed="rId7"/>
+                    <a:stretch>
+                      <a:fillRect/>
+                    </a:stretch>
+                  </pic:blipFill>
+                  <pic:spPr>
+                    <a:xfrm>
+                      <a:off x="0" y="0"/>
+                      <a:ext cx="2152080" cy="804008"/>
+                    </a:xfrm>
+                    <a:prstGeom prst="rect">
+                      <a:avLst/>
+                    </a:prstGeom>
+                  </pic:spPr>
+                </pic:pic>
+              </a:graphicData>
+            </a:graphic>
+          </wp:inline>
+        </w:drawing>
+      </w:r>
+    </w:p>
+    <w:p>
+      <w:pPr>
+        <w:rPr>
+          <w:lang w:val="en-US"/>
+        </w:rPr>
+      </w:pPr>
+      <w:r>
+        <w:rPr>
+          <w:lang w:val="en-US"/>
+        </w:rPr>
+        <w:t>Create release from tag:</w:t>
+      </w:r>
+    </w:p>
+    <w:p>
+      <w:pPr>
+        <w:rPr>
+          <w:lang w:val="en-US"/>
+        </w:rPr>
+      </w:pPr>
+      <w:r>
+        <w:rPr>
+          <w:noProof/>
+          <w:lang w:val="en-US"/>
+        </w:rPr>
+        <w:drawing>
+          <wp:inline distT="0" distB="0" distL="0" distR="0" wp14:anchorId="4DB68891" wp14:editId="7AF0C335">
+            <wp:extent cx="5731510" cy="1033145"/>
+            <wp:effectExtent l="0" t="0" r="2540" b="0"/>
+            <wp:docPr id="9" name="Picture 9" descr="A picture containing text&#10;&#10;Description automatically generated"/>
+            <wp:cNvGraphicFramePr>
+              <a:graphicFrameLocks xmlns:a="http://schemas.openxmlformats.org/drawingml/2006/main" noChangeAspect="1"/>
+            </wp:cNvGraphicFramePr>
+            <a:graphic xmlns:a="http://schemas.openxmlformats.org/drawingml/2006/main">
+              <a:graphicData uri="http://schemas.openxmlformats.org/drawingml/2006/picture">
+                <pic:pic xmlns:pic="http://schemas.openxmlformats.org/drawingml/2006/picture">
+                  <pic:nvPicPr>
+                    <pic:cNvPr id="9" name="Picture 9" descr="A picture containing text&#10;&#10;Description automatically generated"/>
+                    <pic:cNvPicPr/>
+                  </pic:nvPicPr>
+                  <pic:blipFill>
+                    <a:blip r:embed="rId8"/>
+                    <a:stretch>
+                      <a:fillRect/>
+                    </a:stretch>
+                  </pic:blipFill>
+                  <pic:spPr>
+                    <a:xfrm>
+                      <a:off x="0" y="0"/>
+                      <a:ext cx="5731510" cy="1033145"/>
+                    </a:xfrm>
+                    <a:prstGeom prst="rect">
+                      <a:avLst/>
+                    </a:prstGeom>
+                  </pic:spPr>
+                </pic:pic>
+              </a:graphicData>
+            </a:graphic>
+          </wp:inline>
+        </w:drawing>
+      </w:r>
+    </w:p>
+    <w:p>
+      <w:pPr>
+        <w:rPr>
+          <w:lang w:val="en-US"/>
+        </w:rPr>
+      </w:pPr>
+      <w:r>
+        <w:rPr>
+          <w:lang w:val="en-US"/>
+        </w:rPr>
+        <w:t>Fill in … and create.</w:t>
+      </w:r>
+    </w:p>
+    <w:p>
+      <w:pPr>
+        <w:rPr>
+          <w:lang w:val="en-US"/>
+        </w:rPr>
+      </w:pPr>
+    </w:p>
+    <w:p>
+      <w:pPr>
+        <w:rPr>
+          <w:b/>
+          <w:bCs/>
+          <w:u w:val="single"/>
+          <w:lang w:val="en-US"/>
+        </w:rPr>
+      </w:pPr>
+      <w:r>
+        <w:rPr>
+          <w:b/>
+          <w:bCs/>
+          <w:u w:val="single"/>
+          <w:lang w:val="en-US"/>
+        </w:rPr>
+        <w:t xml:space="preserve">PUSH </w:t>
+      </w:r>
+      <w:r>
+        <w:rPr>
+          <w:b/>
+          <w:bCs/>
+          <w:u w:val="single"/>
+          <w:lang w:val="en-US"/>
+        </w:rPr>
+        <w:t xml:space="preserve">IMAGES </w:t>
+      </w:r>
+      <w:r>
+        <w:rPr>
+          <w:b/>
+          <w:bCs/>
+          <w:u w:val="single"/>
+          <w:lang w:val="en-US"/>
+        </w:rPr>
+        <w:t>TO DOCKER HUB</w:t>
+      </w:r>
+    </w:p>
+    <w:p>
+      <w:pPr>
+        <w:rPr>
+          <w:lang w:val="en-US"/>
+        </w:rPr>
+      </w:pPr>
+    </w:p>
+    <w:p>
+      <w:pPr>
+        <w:rPr>
+          <w:lang w:val="en-US"/>
+        </w:rPr>
+      </w:pPr>
+      <w:r>
+        <w:rPr>
+          <w:lang w:val="en-US"/>
+        </w:rPr>
+        <w:t>Only if you want to create a new version of the image</w:t>
+      </w:r>
+      <w:r>
+        <w:rPr>
+          <w:lang w:val="en-US"/>
+        </w:rPr>
+        <w:t>!</w:t>
+      </w:r>
+      <w:r>
+        <w:rPr>
+          <w:lang w:val="en-US"/>
+        </w:rPr>
+        <w:t xml:space="preserve"> </w:t>
+      </w:r>
+      <w:r>
+        <w:rPr>
+          <w:lang w:val="en-US"/>
+        </w:rPr>
+        <w:t xml:space="preserve">for each image: </w:t>
+      </w:r>
+    </w:p>
+    <w:p>
+      <w:pPr>
+        <w:pStyle w:val="ListParagraph"/>
+        <w:numPr>
+          <w:ilvl w:val="0"/>
+          <w:numId w:val="1"/>
+        </w:numPr>
+        <w:rPr>
+          <w:lang w:val="en-US"/>
+        </w:rPr>
+      </w:pPr>
+      <w:r>
+        <w:rPr>
+          <w:lang w:val="en-US"/>
+        </w:rPr>
+        <w:t xml:space="preserve">create new image for </w:t>
+      </w:r>
+      <w:proofErr w:type="spellStart"/>
+      <w:r>
+        <w:rPr>
+          <w:lang w:val="en-US"/>
+        </w:rPr>
+        <w:t>dockerhub</w:t>
+      </w:r>
+      <w:proofErr w:type="spellEnd"/>
+      <w:r>
+        <w:rPr>
+          <w:lang w:val="en-US"/>
+        </w:rPr>
+        <w:t xml:space="preserve"> </w:t>
+      </w:r>
+      <w:proofErr w:type="spellStart"/>
+      <w:r>
+        <w:rPr>
+          <w:lang w:val="en-US"/>
+        </w:rPr>
+        <w:t>svendesmit</w:t>
+      </w:r>
+      <w:proofErr w:type="spellEnd"/>
+      <w:r>
+        <w:rPr>
+          <w:lang w:val="en-US"/>
+        </w:rPr>
+        <w:t>/springbootmicroservices2-product-composite:v? (put that image in docker-</w:t>
+      </w:r>
+      <w:proofErr w:type="spellStart"/>
+      <w:r>
+        <w:rPr>
+          <w:lang w:val="en-US"/>
+        </w:rPr>
+        <w:t>compose.yml</w:t>
+      </w:r>
+      <w:proofErr w:type="spellEnd"/>
+      <w:r>
+        <w:rPr>
+          <w:lang w:val="en-US"/>
+        </w:rPr>
+        <w:t>)</w:t>
+      </w:r>
+    </w:p>
+    <w:p>
+      <w:pPr>
+        <w:pStyle w:val="ListParagraph"/>
+        <w:numPr>
+          <w:ilvl w:val="0"/>
+          <w:numId w:val="1"/>
+        </w:numPr>
+        <w:rPr>
+          <w:lang w:val="en-US"/>
+        </w:rPr>
+      </w:pPr>
+      <w:r>
+        <w:rPr>
+          <w:lang w:val="en-US"/>
+        </w:rPr>
+        <w:t xml:space="preserve">docker tag springbootmicroservices2-product-composite:latest </w:t>
+      </w:r>
+      <w:proofErr w:type="spellStart"/>
+      <w:r>
+        <w:rPr>
+          <w:lang w:val="en-US"/>
+        </w:rPr>
+        <w:t>svendesmit</w:t>
+      </w:r>
+      <w:proofErr w:type="spellEnd"/>
+      <w:r>
+        <w:rPr>
+          <w:lang w:val="en-US"/>
+        </w:rPr>
+        <w:t>/springbootmicroservices2-product-composite:v1</w:t>
+      </w:r>
+    </w:p>
+    <w:p>
+      <w:pPr>
+        <w:rPr>
+          <w:lang w:val="en-US"/>
+        </w:rPr>
+      </w:pPr>
+    </w:p>
+    <w:p>
+      <w:pPr>
+        <w:rPr>
+          <w:lang w:val="nl-BE"/>
+        </w:rPr>
+      </w:pPr>
+      <w:r>
+        <w:rPr>
+          <w:lang w:val="nl-BE"/>
+        </w:rPr>
+        <w:t>Login: https://stackoverflow.com/questions/57108005/login-to-docker-hub-by-command-line</w:t>
+      </w:r>
+    </w:p>
+    <w:p>
+      <w:pPr>
+        <w:rPr>
+          <w:lang w:val="nl-BE"/>
+        </w:rPr>
+      </w:pPr>
+    </w:p>
+    <w:p>
+      <w:pPr>
+        <w:rPr>
+          <w:lang w:val="nl-BE"/>
+        </w:rPr>
+      </w:pPr>
+    </w:p>
+    <w:p>
+      <w:pPr>
+        <w:rPr>
+          <w:lang w:val="en-US"/>
+        </w:rPr>
+      </w:pPr>
+      <w:r>
+        <w:rPr>
+          <w:lang w:val="en-US"/>
+        </w:rPr>
+        <w:t>Push with same version:</w:t>
+      </w:r>
+    </w:p>
+    <w:p>
+      <w:pPr>
+        <w:rPr>
+          <w:lang w:val="en-US"/>
+        </w:rPr>
+      </w:pPr>
+      <w:r>
+        <w:rPr>
+          <w:lang w:val="en-US"/>
+        </w:rPr>
+        <w:t>In windows CMD window! (</w:t>
+      </w:r>
+      <w:proofErr w:type="spellStart"/>
+      <w:r>
+        <w:rPr>
+          <w:lang w:val="en-US"/>
+        </w:rPr>
+        <w:t>doen't</w:t>
+      </w:r>
+      <w:proofErr w:type="spellEnd"/>
+      <w:r>
+        <w:rPr>
+          <w:lang w:val="en-US"/>
+        </w:rPr>
+        <w:t xml:space="preserve"> work in git-bash)</w:t>
+      </w:r>
+    </w:p>
+    <w:p>
+      <w:pPr>
+        <w:rPr>
+          <w:lang w:val="en-US"/>
+        </w:rPr>
+      </w:pPr>
+      <w:r>
+        <w:rPr>
+          <w:lang w:val="en-US"/>
+        </w:rPr>
+        <w:t>docker login</w:t>
+      </w:r>
+    </w:p>
+    <w:p>
+      <w:pPr>
+        <w:rPr>
+          <w:lang w:val="en-US"/>
+        </w:rPr>
+      </w:pPr>
+      <w:r>
+        <w:rPr>
+          <w:lang w:val="en-US"/>
+        </w:rPr>
+        <w:t>docker-compose push</w:t>
+      </w:r>
+    </w:p>
+    <w:p/>
     <w:p>
       <w:pPr>
         <w:rPr>
@@ -562,7 +931,7 @@
                     <pic:cNvPicPr/>
                   </pic:nvPicPr>
                   <pic:blipFill>
-                    <a:blip r:embed="rId6"/>
+                    <a:blip r:embed="rId9"/>
                     <a:stretch>
                       <a:fillRect/>
                     </a:stretch>
@@ -649,7 +1018,7 @@
                     <pic:cNvPicPr/>
                   </pic:nvPicPr>
                   <pic:blipFill>
-                    <a:blip r:embed="rId7"/>
+                    <a:blip r:embed="rId10"/>
                     <a:stretch>
                       <a:fillRect/>
                     </a:stretch>
@@ -705,7 +1074,7 @@
                     <pic:cNvPicPr/>
                   </pic:nvPicPr>
                   <pic:blipFill>
-                    <a:blip r:embed="rId8"/>
+                    <a:blip r:embed="rId11"/>
                     <a:stretch>
                       <a:fillRect/>
                     </a:stretch>
@@ -785,7 +1154,7 @@
                     <pic:cNvPicPr/>
                   </pic:nvPicPr>
                   <pic:blipFill>
-                    <a:blip r:embed="rId9"/>
+                    <a:blip r:embed="rId12"/>
                     <a:stretch>
                       <a:fillRect/>
                     </a:stretch>
@@ -859,7 +1228,7 @@
                     <pic:cNvPicPr/>
                   </pic:nvPicPr>
                   <pic:blipFill>
-                    <a:blip r:embed="rId10"/>
+                    <a:blip r:embed="rId13"/>
                     <a:stretch>
                       <a:fillRect/>
                     </a:stretch>
@@ -884,6 +1253,238 @@
       <w:pPr>
         <w:rPr>
           <w:lang w:val="en-US"/>
+        </w:rPr>
+      </w:pPr>
+    </w:p>
+    <w:p>
+      <w:pPr>
+        <w:rPr>
+          <w:b/>
+          <w:bCs/>
+          <w:u w:val="single"/>
+          <w:lang w:val="nl-BE"/>
+        </w:rPr>
+      </w:pPr>
+      <w:r>
+        <w:rPr>
+          <w:b/>
+          <w:bCs/>
+          <w:u w:val="single"/>
+          <w:lang w:val="nl-BE"/>
+        </w:rPr>
+        <w:t>SPRING BOOT ADMIN</w:t>
+      </w:r>
+    </w:p>
+    <w:p>
+      <w:pPr>
+        <w:rPr>
+          <w:lang w:val="nl-BE"/>
+        </w:rPr>
+      </w:pPr>
+      <w:hyperlink r:id="rId14" w:history="1">
+        <w:r>
+          <w:rPr>
+            <w:rStyle w:val="Hyperlink"/>
+            <w:lang w:val="nl-BE"/>
+          </w:rPr>
+          <w:t>http://localhost:1111</w:t>
+        </w:r>
+      </w:hyperlink>
+    </w:p>
+    <w:p>
+      <w:pPr>
+        <w:rPr>
+          <w:lang w:val="de-DE"/>
+        </w:rPr>
+      </w:pPr>
+      <w:hyperlink r:id="rId15" w:history="1">
+        <w:proofErr w:type="spellStart"/>
+        <w:r>
+          <w:rPr>
+            <w:rStyle w:val="Hyperlink"/>
+          </w:rPr>
+          <w:t>slydeveloper</w:t>
+        </w:r>
+        <w:proofErr w:type="spellEnd"/>
+        <w:r>
+          <w:rPr>
+            <w:rStyle w:val="Hyperlink"/>
+          </w:rPr>
+          <w:t>/spring-boot-admin - Docker Image | Docker Hub</w:t>
+        </w:r>
+      </w:hyperlink>
+    </w:p>
+    <w:p>
+      <w:pPr>
+        <w:rPr>
+          <w:lang w:val="en-US"/>
+        </w:rPr>
+      </w:pPr>
+      <w:r>
+        <w:rPr>
+          <w:noProof/>
+          <w:lang w:val="en-US"/>
+        </w:rPr>
+        <w:drawing>
+          <wp:inline distT="0" distB="0" distL="0" distR="0" wp14:anchorId="0666FEFB" wp14:editId="2852B2D2">
+            <wp:extent cx="3479458" cy="3486150"/>
+            <wp:effectExtent l="0" t="0" r="6985" b="0"/>
+            <wp:docPr id="10" name="Picture 10" descr="Graphical user interface, text, application, email&#10;&#10;Description automatically generated"/>
+            <wp:cNvGraphicFramePr>
+              <a:graphicFrameLocks xmlns:a="http://schemas.openxmlformats.org/drawingml/2006/main" noChangeAspect="1"/>
+            </wp:cNvGraphicFramePr>
+            <a:graphic xmlns:a="http://schemas.openxmlformats.org/drawingml/2006/main">
+              <a:graphicData uri="http://schemas.openxmlformats.org/drawingml/2006/picture">
+                <pic:pic xmlns:pic="http://schemas.openxmlformats.org/drawingml/2006/picture">
+                  <pic:nvPicPr>
+                    <pic:cNvPr id="10" name="Picture 10" descr="Graphical user interface, text, application, email&#10;&#10;Description automatically generated"/>
+                    <pic:cNvPicPr/>
+                  </pic:nvPicPr>
+                  <pic:blipFill>
+                    <a:blip r:embed="rId16"/>
+                    <a:stretch>
+                      <a:fillRect/>
+                    </a:stretch>
+                  </pic:blipFill>
+                  <pic:spPr>
+                    <a:xfrm>
+                      <a:off x="0" y="0"/>
+                      <a:ext cx="3483816" cy="3490517"/>
+                    </a:xfrm>
+                    <a:prstGeom prst="rect">
+                      <a:avLst/>
+                    </a:prstGeom>
+                  </pic:spPr>
+                </pic:pic>
+              </a:graphicData>
+            </a:graphic>
+          </wp:inline>
+        </w:drawing>
+      </w:r>
+    </w:p>
+    <w:p>
+      <w:pPr>
+        <w:rPr>
+          <w:lang w:val="en-US"/>
+        </w:rPr>
+      </w:pPr>
+    </w:p>
+    <w:p>
+      <w:pPr>
+        <w:rPr>
+          <w:b/>
+          <w:bCs/>
+          <w:u w:val="single"/>
+          <w:lang w:val="it-IT"/>
+        </w:rPr>
+      </w:pPr>
+      <w:r>
+        <w:rPr>
+          <w:b/>
+          <w:bCs/>
+          <w:u w:val="single"/>
+          <w:lang w:val="it-IT"/>
+        </w:rPr>
+        <w:t>RABBITMQ ADMIN</w:t>
+      </w:r>
+    </w:p>
+    <w:p>
+      <w:pPr>
+        <w:rPr>
+          <w:lang w:val="it-IT"/>
+        </w:rPr>
+      </w:pPr>
+      <w:hyperlink r:id="rId17" w:anchor="/queues" w:history="1">
+        <w:r>
+          <w:rPr>
+            <w:rStyle w:val="Hyperlink"/>
+            <w:lang w:val="it-IT"/>
+          </w:rPr>
+          <w:t>http://localhost:15672/#/queues</w:t>
+        </w:r>
+      </w:hyperlink>
+    </w:p>
+    <w:p>
+      <w:pPr>
+        <w:rPr>
+          <w:b/>
+          <w:bCs/>
+          <w:lang w:val="it-IT"/>
+        </w:rPr>
+      </w:pPr>
+      <w:r>
+        <w:rPr>
+          <w:b/>
+          <w:bCs/>
+          <w:lang w:val="it-IT"/>
+        </w:rPr>
+        <w:lastRenderedPageBreak/>
+        <w:t xml:space="preserve">OFFSET EXPLORER - </w:t>
+      </w:r>
+      <w:r>
+        <w:rPr>
+          <w:b/>
+          <w:bCs/>
+          <w:lang w:val="it-IT"/>
+        </w:rPr>
+        <w:t>KAFKA TOOL</w:t>
+      </w:r>
+    </w:p>
+    <w:p>
+      <w:pPr>
+        <w:rPr>
+          <w:b/>
+          <w:bCs/>
+          <w:lang w:val="it-IT"/>
+        </w:rPr>
+      </w:pPr>
+      <w:r>
+        <w:rPr>
+          <w:b/>
+          <w:bCs/>
+          <w:lang w:val="it-IT"/>
+        </w:rPr>
+        <w:drawing>
+          <wp:inline distT="0" distB="0" distL="0" distR="0" wp14:anchorId="12813729" wp14:editId="7690455F">
+            <wp:extent cx="5731510" cy="1989455"/>
+            <wp:effectExtent l="0" t="0" r="2540" b="0"/>
+            <wp:docPr id="11" name="Picture 11" descr="Graphical user interface, text, application, email&#10;&#10;Description automatically generated"/>
+            <wp:cNvGraphicFramePr>
+              <a:graphicFrameLocks xmlns:a="http://schemas.openxmlformats.org/drawingml/2006/main" noChangeAspect="1"/>
+            </wp:cNvGraphicFramePr>
+            <a:graphic xmlns:a="http://schemas.openxmlformats.org/drawingml/2006/main">
+              <a:graphicData uri="http://schemas.openxmlformats.org/drawingml/2006/picture">
+                <pic:pic xmlns:pic="http://schemas.openxmlformats.org/drawingml/2006/picture">
+                  <pic:nvPicPr>
+                    <pic:cNvPr id="11" name="Picture 11" descr="Graphical user interface, text, application, email&#10;&#10;Description automatically generated"/>
+                    <pic:cNvPicPr/>
+                  </pic:nvPicPr>
+                  <pic:blipFill>
+                    <a:blip r:embed="rId18"/>
+                    <a:stretch>
+                      <a:fillRect/>
+                    </a:stretch>
+                  </pic:blipFill>
+                  <pic:spPr>
+                    <a:xfrm>
+                      <a:off x="0" y="0"/>
+                      <a:ext cx="5731510" cy="1989455"/>
+                    </a:xfrm>
+                    <a:prstGeom prst="rect">
+                      <a:avLst/>
+                    </a:prstGeom>
+                  </pic:spPr>
+                </pic:pic>
+              </a:graphicData>
+            </a:graphic>
+          </wp:inline>
+        </w:drawing>
+      </w:r>
+    </w:p>
+    <w:p>
+      <w:pPr>
+        <w:rPr>
+          <w:lang w:val="it-IT"/>
         </w:rPr>
       </w:pPr>
     </w:p>
@@ -1454,6 +2055,41 @@
       <w:contextualSpacing/>
     </w:pPr>
   </w:style>
+  <w:style w:type="character" w:styleId="Hyperlink">
+    <w:name w:val="Hyperlink"/>
+    <w:basedOn w:val="DefaultParagraphFont"/>
+    <w:uiPriority w:val="99"/>
+    <w:unhideWhenUsed/>
+    <w:rsid w:val="00226844"/>
+    <w:rPr>
+      <w:color w:val="0000FF"/>
+      <w:u w:val="single"/>
+    </w:rPr>
+  </w:style>
+  <w:style w:type="character" w:styleId="UnresolvedMention">
+    <w:name w:val="Unresolved Mention"/>
+    <w:basedOn w:val="DefaultParagraphFont"/>
+    <w:uiPriority w:val="99"/>
+    <w:semiHidden/>
+    <w:unhideWhenUsed/>
+    <w:rsid w:val="0058421B"/>
+    <w:rPr>
+      <w:color w:val="605E5C"/>
+      <w:shd w:val="clear" w:color="auto" w:fill="E1DFDD"/>
+    </w:rPr>
+  </w:style>
+  <w:style w:type="character" w:styleId="FollowedHyperlink">
+    <w:name w:val="FollowedHyperlink"/>
+    <w:basedOn w:val="DefaultParagraphFont"/>
+    <w:uiPriority w:val="99"/>
+    <w:semiHidden/>
+    <w:unhideWhenUsed/>
+    <w:rsid w:val="002D7832"/>
+    <w:rPr>
+      <w:color w:val="954F72" w:themeColor="followedHyperlink"/>
+      <w:u w:val="single"/>
+    </w:rPr>
+  </w:style>
 </w:styles>
 </file>
 

</xml_diff>

<commit_message>
chapter 7 - kafka simple
</commit_message>
<xml_diff>
--- a/general-howto.docx
+++ b/general-howto.docx
@@ -126,19 +126,11 @@
           <w:lang w:val="en-US"/>
         </w:rPr>
       </w:pPr>
-      <w:proofErr w:type="spellStart"/>
-      <w:r>
-        <w:rPr>
-          <w:lang w:val="en-US"/>
-        </w:rPr>
-        <w:t>mvn</w:t>
-      </w:r>
-      <w:proofErr w:type="spellEnd"/>
-      <w:r>
-        <w:rPr>
-          <w:lang w:val="en-US"/>
-        </w:rPr>
-        <w:t xml:space="preserve"> clean </w:t>
+      <w:r>
+        <w:rPr>
+          <w:lang w:val="en-US"/>
+        </w:rPr>
+        <w:t xml:space="preserve">mvn clean </w:t>
       </w:r>
       <w:r>
         <w:rPr>
@@ -176,28 +168,12 @@
           <w:lang w:val="en-US"/>
         </w:rPr>
       </w:pPr>
-      <w:proofErr w:type="spellStart"/>
-      <w:r>
-        <w:rPr>
-          <w:lang w:val="en-US"/>
-        </w:rPr>
-        <w:t>mvn</w:t>
-      </w:r>
-      <w:proofErr w:type="spellEnd"/>
-      <w:r>
-        <w:rPr>
-          <w:lang w:val="en-US"/>
-        </w:rPr>
-        <w:t xml:space="preserve"> clean install -</w:t>
-      </w:r>
-      <w:proofErr w:type="spellStart"/>
-      <w:r>
-        <w:rPr>
-          <w:lang w:val="en-US"/>
-        </w:rPr>
-        <w:t>DskipTests</w:t>
-      </w:r>
-      <w:proofErr w:type="spellEnd"/>
+      <w:r>
+        <w:rPr>
+          <w:lang w:val="en-US"/>
+        </w:rPr>
+        <w:t>mvn clean install -DskipTests</w:t>
+      </w:r>
     </w:p>
     <w:p>
       <w:pPr>
@@ -214,21 +190,7 @@
         <w:rPr>
           <w:lang w:val="en-US"/>
         </w:rPr>
-        <w:t>docker logs my-product-</w:t>
-      </w:r>
-      <w:proofErr w:type="spellStart"/>
-      <w:r>
-        <w:rPr>
-          <w:lang w:val="en-US"/>
-        </w:rPr>
-        <w:t>srv</w:t>
-      </w:r>
-      <w:proofErr w:type="spellEnd"/>
-      <w:r>
-        <w:rPr>
-          <w:lang w:val="en-US"/>
-        </w:rPr>
-        <w:t xml:space="preserve"> -f</w:t>
+        <w:t>docker logs my-product-srv -f</w:t>
       </w:r>
     </w:p>
     <w:p>
@@ -359,13 +321,8 @@
     <w:p/>
     <w:p>
       <w:r>
-        <w:t xml:space="preserve">git push -v =&gt; push local branch to </w:t>
-      </w:r>
-      <w:proofErr w:type="spellStart"/>
-      <w:r>
-        <w:t>github</w:t>
-      </w:r>
-      <w:proofErr w:type="spellEnd"/>
+        <w:t>git push -v =&gt; push local branch to github</w:t>
+      </w:r>
     </w:p>
     <w:p/>
     <w:p/>
@@ -377,15 +334,7 @@
     </w:p>
     <w:p>
       <w:r>
-        <w:t xml:space="preserve">git tag -a v3.0 -m "chapter 3 </w:t>
-      </w:r>
-      <w:proofErr w:type="spellStart"/>
-      <w:r>
-        <w:t>intial</w:t>
-      </w:r>
-      <w:proofErr w:type="spellEnd"/>
-      <w:r>
-        <w:t xml:space="preserve"> release"</w:t>
+        <w:t>git tag -a v3.0 -m "chapter 3 intial release"</w:t>
       </w:r>
     </w:p>
     <w:p>
@@ -708,49 +657,7 @@
         <w:rPr>
           <w:lang w:val="en-US"/>
         </w:rPr>
-        <w:t xml:space="preserve">create new image for </w:t>
-      </w:r>
-      <w:proofErr w:type="spellStart"/>
-      <w:r>
-        <w:rPr>
-          <w:lang w:val="en-US"/>
-        </w:rPr>
-        <w:t>dockerhub</w:t>
-      </w:r>
-      <w:proofErr w:type="spellEnd"/>
-      <w:r>
-        <w:rPr>
-          <w:lang w:val="en-US"/>
-        </w:rPr>
-        <w:t xml:space="preserve"> </w:t>
-      </w:r>
-      <w:proofErr w:type="spellStart"/>
-      <w:r>
-        <w:rPr>
-          <w:lang w:val="en-US"/>
-        </w:rPr>
-        <w:t>svendesmit</w:t>
-      </w:r>
-      <w:proofErr w:type="spellEnd"/>
-      <w:r>
-        <w:rPr>
-          <w:lang w:val="en-US"/>
-        </w:rPr>
-        <w:t>/springbootmicroservices2-product-composite:v? (put that image in docker-</w:t>
-      </w:r>
-      <w:proofErr w:type="spellStart"/>
-      <w:r>
-        <w:rPr>
-          <w:lang w:val="en-US"/>
-        </w:rPr>
-        <w:t>compose.yml</w:t>
-      </w:r>
-      <w:proofErr w:type="spellEnd"/>
-      <w:r>
-        <w:rPr>
-          <w:lang w:val="en-US"/>
-        </w:rPr>
-        <w:t>)</w:t>
+        <w:t>create new image for dockerhub svendesmit/springbootmicroservices2-product-composite:v? (put that image in docker-compose.yml)</w:t>
       </w:r>
     </w:p>
     <w:p>
@@ -768,21 +675,7 @@
         <w:rPr>
           <w:lang w:val="en-US"/>
         </w:rPr>
-        <w:t xml:space="preserve">docker tag springbootmicroservices2-product-composite:latest </w:t>
-      </w:r>
-      <w:proofErr w:type="spellStart"/>
-      <w:r>
-        <w:rPr>
-          <w:lang w:val="en-US"/>
-        </w:rPr>
-        <w:t>svendesmit</w:t>
-      </w:r>
-      <w:proofErr w:type="spellEnd"/>
-      <w:r>
-        <w:rPr>
-          <w:lang w:val="en-US"/>
-        </w:rPr>
-        <w:t>/springbootmicroservices2-product-composite:v1</w:t>
+        <w:t>docker tag springbootmicroservices2-product-composite:latest svendesmit/springbootmicroservices2-product-composite:v1</w:t>
       </w:r>
     </w:p>
     <w:p>
@@ -842,21 +735,7 @@
         <w:rPr>
           <w:lang w:val="en-US"/>
         </w:rPr>
-        <w:t>In windows CMD window! (</w:t>
-      </w:r>
-      <w:proofErr w:type="spellStart"/>
-      <w:r>
-        <w:rPr>
-          <w:lang w:val="en-US"/>
-        </w:rPr>
-        <w:t>doen't</w:t>
-      </w:r>
-      <w:proofErr w:type="spellEnd"/>
-      <w:r>
-        <w:rPr>
-          <w:lang w:val="en-US"/>
-        </w:rPr>
-        <w:t xml:space="preserve"> work in git-bash)</w:t>
+        <w:t>In windows CMD window! (doen't work in git-bash)</w:t>
       </w:r>
     </w:p>
     <w:p>
@@ -1298,19 +1177,11 @@
         </w:rPr>
       </w:pPr>
       <w:hyperlink r:id="rId15" w:history="1">
-        <w:proofErr w:type="spellStart"/>
         <w:r>
           <w:rPr>
             <w:rStyle w:val="Hyperlink"/>
           </w:rPr>
-          <w:t>slydeveloper</w:t>
-        </w:r>
-        <w:proofErr w:type="spellEnd"/>
-        <w:r>
-          <w:rPr>
-            <w:rStyle w:val="Hyperlink"/>
-          </w:rPr>
-          <w:t>/spring-boot-admin - Docker Image | Docker Hub</w:t>
+          <w:t>slydeveloper/spring-boot-admin - Docker Image | Docker Hub</w:t>
         </w:r>
       </w:hyperlink>
     </w:p>
@@ -1445,6 +1316,58 @@
           <w:lang w:val="it-IT"/>
         </w:rPr>
         <w:drawing>
+          <wp:inline distT="0" distB="0" distL="0" distR="0" wp14:anchorId="32EDC17A" wp14:editId="10B3270E">
+            <wp:extent cx="5731510" cy="1330325"/>
+            <wp:effectExtent l="0" t="0" r="2540" b="3175"/>
+            <wp:docPr id="12" name="Picture 12" descr="Graphical user interface, text, application, email&#10;&#10;Description automatically generated"/>
+            <wp:cNvGraphicFramePr>
+              <a:graphicFrameLocks xmlns:a="http://schemas.openxmlformats.org/drawingml/2006/main" noChangeAspect="1"/>
+            </wp:cNvGraphicFramePr>
+            <a:graphic xmlns:a="http://schemas.openxmlformats.org/drawingml/2006/main">
+              <a:graphicData uri="http://schemas.openxmlformats.org/drawingml/2006/picture">
+                <pic:pic xmlns:pic="http://schemas.openxmlformats.org/drawingml/2006/picture">
+                  <pic:nvPicPr>
+                    <pic:cNvPr id="12" name="Picture 12" descr="Graphical user interface, text, application, email&#10;&#10;Description automatically generated"/>
+                    <pic:cNvPicPr/>
+                  </pic:nvPicPr>
+                  <pic:blipFill>
+                    <a:blip r:embed="rId18"/>
+                    <a:stretch>
+                      <a:fillRect/>
+                    </a:stretch>
+                  </pic:blipFill>
+                  <pic:spPr>
+                    <a:xfrm>
+                      <a:off x="0" y="0"/>
+                      <a:ext cx="5731510" cy="1330325"/>
+                    </a:xfrm>
+                    <a:prstGeom prst="rect">
+                      <a:avLst/>
+                    </a:prstGeom>
+                  </pic:spPr>
+                </pic:pic>
+              </a:graphicData>
+            </a:graphic>
+          </wp:inline>
+        </w:drawing>
+      </w:r>
+    </w:p>
+    <w:p>
+      <w:pPr>
+        <w:rPr>
+          <w:b/>
+          <w:bCs/>
+          <w:lang w:val="it-IT"/>
+        </w:rPr>
+      </w:pPr>
+      <w:r>
+        <w:rPr>
+          <w:b/>
+          <w:bCs/>
+          <w:noProof/>
+          <w:lang w:val="it-IT"/>
+        </w:rPr>
+        <w:drawing>
           <wp:inline distT="0" distB="0" distL="0" distR="0" wp14:anchorId="12813729" wp14:editId="7690455F">
             <wp:extent cx="5731510" cy="1989455"/>
             <wp:effectExtent l="0" t="0" r="2540" b="0"/>
@@ -1460,7 +1383,7 @@
                     <pic:cNvPicPr/>
                   </pic:nvPicPr>
                   <pic:blipFill>
-                    <a:blip r:embed="rId18"/>
+                    <a:blip r:embed="rId19"/>
                     <a:stretch>
                       <a:fillRect/>
                     </a:stretch>

</xml_diff>